<commit_message>
completed pending with doc
</commit_message>
<xml_diff>
--- a/capstone_project/capstone_project.docx
+++ b/capstone_project/capstone_project.docx
@@ -1598,12 +1598,12 @@
           <wp:inline distB="114300" distT="114300" distL="114300" distR="114300">
             <wp:extent cx="5731200" cy="1511300"/>
             <wp:effectExtent b="0" l="0" r="0" t="0"/>
-            <wp:docPr id="4" name="image4.png"/>
+            <wp:docPr id="4" name="image5.png"/>
             <a:graphic>
               <a:graphicData uri="http://schemas.openxmlformats.org/drawingml/2006/picture">
                 <pic:pic>
                   <pic:nvPicPr>
-                    <pic:cNvPr id="0" name="image4.png"/>
+                    <pic:cNvPr id="0" name="image5.png"/>
                     <pic:cNvPicPr preferRelativeResize="0"/>
                   </pic:nvPicPr>
                   <pic:blipFill>
@@ -1742,12 +1742,12 @@
           <wp:inline distB="114300" distT="114300" distL="114300" distR="114300">
             <wp:extent cx="5731200" cy="2641600"/>
             <wp:effectExtent b="0" l="0" r="0" t="0"/>
-            <wp:docPr id="2" name="image2.png"/>
+            <wp:docPr id="2" name="image3.png"/>
             <a:graphic>
               <a:graphicData uri="http://schemas.openxmlformats.org/drawingml/2006/picture">
                 <pic:pic>
                   <pic:nvPicPr>
-                    <pic:cNvPr id="0" name="image2.png"/>
+                    <pic:cNvPr id="0" name="image3.png"/>
                     <pic:cNvPicPr preferRelativeResize="0"/>
                   </pic:nvPicPr>
                   <pic:blipFill>
@@ -1875,12 +1875,12 @@
           <wp:inline distB="114300" distT="114300" distL="114300" distR="114300">
             <wp:extent cx="5731200" cy="3073400"/>
             <wp:effectExtent b="0" l="0" r="0" t="0"/>
-            <wp:docPr id="1" name="image1.png"/>
+            <wp:docPr id="1" name="image2.png"/>
             <a:graphic>
               <a:graphicData uri="http://schemas.openxmlformats.org/drawingml/2006/picture">
                 <pic:pic>
                   <pic:nvPicPr>
-                    <pic:cNvPr id="0" name="image1.png"/>
+                    <pic:cNvPr id="0" name="image2.png"/>
                     <pic:cNvPicPr preferRelativeResize="0"/>
                   </pic:nvPicPr>
                   <pic:blipFill>
@@ -1920,12 +1920,12 @@
           <wp:inline distB="114300" distT="114300" distL="114300" distR="114300">
             <wp:extent cx="5731200" cy="3797300"/>
             <wp:effectExtent b="0" l="0" r="0" t="0"/>
-            <wp:docPr id="3" name="image3.png"/>
+            <wp:docPr id="3" name="image6.png"/>
             <a:graphic>
               <a:graphicData uri="http://schemas.openxmlformats.org/drawingml/2006/picture">
                 <pic:pic>
                   <pic:nvPicPr>
-                    <pic:cNvPr id="0" name="image3.png"/>
+                    <pic:cNvPr id="0" name="image6.png"/>
                     <pic:cNvPicPr preferRelativeResize="0"/>
                   </pic:nvPicPr>
                   <pic:blipFill>
@@ -2064,12 +2064,12 @@
           <wp:inline distB="114300" distT="114300" distL="114300" distR="114300">
             <wp:extent cx="5731200" cy="1625600"/>
             <wp:effectExtent b="0" l="0" r="0" t="0"/>
-            <wp:docPr id="5" name="image5.png"/>
+            <wp:docPr id="5" name="image1.png"/>
             <a:graphic>
               <a:graphicData uri="http://schemas.openxmlformats.org/drawingml/2006/picture">
                 <pic:pic>
                   <pic:nvPicPr>
-                    <pic:cNvPr id="0" name="image5.png"/>
+                    <pic:cNvPr id="0" name="image1.png"/>
                     <pic:cNvPicPr preferRelativeResize="0"/>
                   </pic:nvPicPr>
                   <pic:blipFill>
@@ -2197,12 +2197,12 @@
           <wp:inline distB="114300" distT="114300" distL="114300" distR="114300">
             <wp:extent cx="5731200" cy="2552700"/>
             <wp:effectExtent b="0" l="0" r="0" t="0"/>
-            <wp:docPr id="6" name="image6.png"/>
+            <wp:docPr id="6" name="image4.png"/>
             <a:graphic>
               <a:graphicData uri="http://schemas.openxmlformats.org/drawingml/2006/picture">
                 <pic:pic>
                   <pic:nvPicPr>
-                    <pic:cNvPr id="0" name="image6.png"/>
+                    <pic:cNvPr id="0" name="image4.png"/>
                     <pic:cNvPicPr preferRelativeResize="0"/>
                   </pic:nvPicPr>
                   <pic:blipFill>
@@ -2252,6 +2252,21 @@
         </w:rPr>
         <w:t xml:space="preserve">Pdf : </w:t>
       </w:r>
+      <w:hyperlink r:id="rId19">
+        <w:r>
+          <w:rPr>
+            <w:color w:val="1155cc"/>
+            <w:u w:val="single"/>
+            <w:rtl w:val="0"/>
+          </w:rPr>
+          <w:t xml:space="preserve">ticketpdf</w:t>
+        </w:r>
+      </w:hyperlink>
+      <w:r>
+        <w:rPr>
+          <w:rtl w:val="0"/>
+        </w:rPr>
+      </w:r>
     </w:p>
     <w:p>
       <w:pPr>
@@ -2338,7 +2353,7 @@
         </w:rPr>
         <w:t xml:space="preserve">- URL: </w:t>
       </w:r>
-      <w:hyperlink r:id="rId19">
+      <w:hyperlink r:id="rId20">
         <w:r>
           <w:rPr>
             <w:color w:val="1155cc"/>

</xml_diff>